<commit_message>
update sad and burndown
</commit_message>
<xml_diff>
--- a/doc/Software Architecture Document.docx
+++ b/doc/Software Architecture Document.docx
@@ -93,11 +93,21 @@
       <w:pPr>
         <w:pStyle w:val="Titel"/>
       </w:pPr>
-      <w:r>
-        <w:lastRenderedPageBreak/>
+    </w:p>
+    <w:p>
+      <w:pPr>
+        <w:pStyle w:val="Titel"/>
+      </w:pPr>
+    </w:p>
+    <w:p>
+      <w:pPr>
+        <w:pStyle w:val="Titel"/>
+      </w:pPr>
+      <w:r>
         <w:t>Revision History</w:t>
       </w:r>
     </w:p>
+    <w:p/>
     <w:tbl>
       <w:tblPr>
         <w:tblW w:w="0" w:type="auto"/>
@@ -119,12 +129,6 @@
         <w:gridCol w:w="2304"/>
       </w:tblGrid>
       <w:tr>
-        <w:tblPrEx>
-          <w:tblCellMar>
-            <w:top w:w="0" w:type="dxa"/>
-            <w:bottom w:w="0" w:type="dxa"/>
-          </w:tblCellMar>
-        </w:tblPrEx>
         <w:tc>
           <w:tcPr>
             <w:tcW w:w="2304" w:type="dxa"/>
@@ -207,12 +211,6 @@
         </w:tc>
       </w:tr>
       <w:tr>
-        <w:tblPrEx>
-          <w:tblCellMar>
-            <w:top w:w="0" w:type="dxa"/>
-            <w:bottom w:w="0" w:type="dxa"/>
-          </w:tblCellMar>
-        </w:tblPrEx>
         <w:tc>
           <w:tcPr>
             <w:tcW w:w="2304" w:type="dxa"/>
@@ -272,12 +270,6 @@
         </w:tc>
       </w:tr>
       <w:tr>
-        <w:tblPrEx>
-          <w:tblCellMar>
-            <w:top w:w="0" w:type="dxa"/>
-            <w:bottom w:w="0" w:type="dxa"/>
-          </w:tblCellMar>
-        </w:tblPrEx>
         <w:tc>
           <w:tcPr>
             <w:tcW w:w="2304" w:type="dxa"/>
@@ -320,12 +312,6 @@
         </w:tc>
       </w:tr>
       <w:tr>
-        <w:tblPrEx>
-          <w:tblCellMar>
-            <w:top w:w="0" w:type="dxa"/>
-            <w:bottom w:w="0" w:type="dxa"/>
-          </w:tblCellMar>
-        </w:tblPrEx>
         <w:tc>
           <w:tcPr>
             <w:tcW w:w="2304" w:type="dxa"/>
@@ -368,12 +354,6 @@
         </w:tc>
       </w:tr>
       <w:tr>
-        <w:tblPrEx>
-          <w:tblCellMar>
-            <w:top w:w="0" w:type="dxa"/>
-            <w:bottom w:w="0" w:type="dxa"/>
-          </w:tblCellMar>
-        </w:tblPrEx>
         <w:tc>
           <w:tcPr>
             <w:tcW w:w="2304" w:type="dxa"/>
@@ -490,7 +470,7 @@
         <w:rPr>
           <w:noProof/>
         </w:rPr>
-        <w:instrText xml:space="preserve"> PAGEREF _Toc26179926 \h </w:instrText>
+        <w:instrText xml:space="preserve"> PAGEREF _Toc26699876 \h </w:instrText>
       </w:r>
       <w:r>
         <w:rPr>
@@ -507,7 +487,7 @@
         <w:rPr>
           <w:noProof/>
         </w:rPr>
-        <w:t>5</w:t>
+        <w:t>4</w:t>
       </w:r>
       <w:r>
         <w:rPr>
@@ -568,7 +548,7 @@
         <w:rPr>
           <w:noProof/>
         </w:rPr>
-        <w:instrText xml:space="preserve"> PAGEREF _Toc26179927 \h </w:instrText>
+        <w:instrText xml:space="preserve"> PAGEREF _Toc26699877 \h </w:instrText>
       </w:r>
       <w:r>
         <w:rPr>
@@ -585,7 +565,7 @@
         <w:rPr>
           <w:noProof/>
         </w:rPr>
-        <w:t>5</w:t>
+        <w:t>4</w:t>
       </w:r>
       <w:r>
         <w:rPr>
@@ -646,7 +626,7 @@
         <w:rPr>
           <w:noProof/>
         </w:rPr>
-        <w:instrText xml:space="preserve"> PAGEREF _Toc26179928 \h </w:instrText>
+        <w:instrText xml:space="preserve"> PAGEREF _Toc26699878 \h </w:instrText>
       </w:r>
       <w:r>
         <w:rPr>
@@ -663,7 +643,7 @@
         <w:rPr>
           <w:noProof/>
         </w:rPr>
-        <w:t>5</w:t>
+        <w:t>4</w:t>
       </w:r>
       <w:r>
         <w:rPr>
@@ -724,7 +704,7 @@
         <w:rPr>
           <w:noProof/>
         </w:rPr>
-        <w:instrText xml:space="preserve"> PAGEREF _Toc26179929 \h </w:instrText>
+        <w:instrText xml:space="preserve"> PAGEREF _Toc26699879 \h </w:instrText>
       </w:r>
       <w:r>
         <w:rPr>
@@ -741,7 +721,7 @@
         <w:rPr>
           <w:noProof/>
         </w:rPr>
-        <w:t>5</w:t>
+        <w:t>4</w:t>
       </w:r>
       <w:r>
         <w:rPr>
@@ -802,7 +782,7 @@
         <w:rPr>
           <w:noProof/>
         </w:rPr>
-        <w:instrText xml:space="preserve"> PAGEREF _Toc26179930 \h </w:instrText>
+        <w:instrText xml:space="preserve"> PAGEREF _Toc26699880 \h </w:instrText>
       </w:r>
       <w:r>
         <w:rPr>
@@ -819,7 +799,7 @@
         <w:rPr>
           <w:noProof/>
         </w:rPr>
-        <w:t>5</w:t>
+        <w:t>4</w:t>
       </w:r>
       <w:r>
         <w:rPr>
@@ -880,7 +860,7 @@
         <w:rPr>
           <w:noProof/>
         </w:rPr>
-        <w:instrText xml:space="preserve"> PAGEREF _Toc26179931 \h </w:instrText>
+        <w:instrText xml:space="preserve"> PAGEREF _Toc26699881 \h </w:instrText>
       </w:r>
       <w:r>
         <w:rPr>
@@ -897,7 +877,7 @@
         <w:rPr>
           <w:noProof/>
         </w:rPr>
-        <w:t>5</w:t>
+        <w:t>4</w:t>
       </w:r>
       <w:r>
         <w:rPr>
@@ -958,7 +938,7 @@
         <w:rPr>
           <w:noProof/>
         </w:rPr>
-        <w:instrText xml:space="preserve"> PAGEREF _Toc26179932 \h </w:instrText>
+        <w:instrText xml:space="preserve"> PAGEREF _Toc26699882 \h </w:instrText>
       </w:r>
       <w:r>
         <w:rPr>
@@ -975,7 +955,7 @@
         <w:rPr>
           <w:noProof/>
         </w:rPr>
-        <w:t>5</w:t>
+        <w:t>4</w:t>
       </w:r>
       <w:r>
         <w:rPr>
@@ -1036,7 +1016,7 @@
         <w:rPr>
           <w:noProof/>
         </w:rPr>
-        <w:instrText xml:space="preserve"> PAGEREF _Toc26179933 \h </w:instrText>
+        <w:instrText xml:space="preserve"> PAGEREF _Toc26699883 \h </w:instrText>
       </w:r>
       <w:r>
         <w:rPr>
@@ -1053,7 +1033,7 @@
         <w:rPr>
           <w:noProof/>
         </w:rPr>
-        <w:t>5</w:t>
+        <w:t>4</w:t>
       </w:r>
       <w:r>
         <w:rPr>
@@ -1114,7 +1094,7 @@
         <w:rPr>
           <w:noProof/>
         </w:rPr>
-        <w:instrText xml:space="preserve"> PAGEREF _Toc26179934 \h </w:instrText>
+        <w:instrText xml:space="preserve"> PAGEREF _Toc26699884 \h </w:instrText>
       </w:r>
       <w:r>
         <w:rPr>
@@ -1131,7 +1111,7 @@
         <w:rPr>
           <w:noProof/>
         </w:rPr>
-        <w:t>6</w:t>
+        <w:t>5</w:t>
       </w:r>
       <w:r>
         <w:rPr>
@@ -1192,7 +1172,7 @@
         <w:rPr>
           <w:noProof/>
         </w:rPr>
-        <w:instrText xml:space="preserve"> PAGEREF _Toc26179935 \h </w:instrText>
+        <w:instrText xml:space="preserve"> PAGEREF _Toc26699885 \h </w:instrText>
       </w:r>
       <w:r>
         <w:rPr>
@@ -1209,7 +1189,7 @@
         <w:rPr>
           <w:noProof/>
         </w:rPr>
-        <w:t>9</w:t>
+        <w:t>8</w:t>
       </w:r>
       <w:r>
         <w:rPr>
@@ -1270,7 +1250,7 @@
         <w:rPr>
           <w:noProof/>
         </w:rPr>
-        <w:instrText xml:space="preserve"> PAGEREF _Toc26179936 \h </w:instrText>
+        <w:instrText xml:space="preserve"> PAGEREF _Toc26699886 \h </w:instrText>
       </w:r>
       <w:r>
         <w:rPr>
@@ -1348,7 +1328,7 @@
         <w:rPr>
           <w:noProof/>
         </w:rPr>
-        <w:instrText xml:space="preserve"> PAGEREF _Toc26179937 \h </w:instrText>
+        <w:instrText xml:space="preserve"> PAGEREF _Toc26699887 \h </w:instrText>
       </w:r>
       <w:r>
         <w:rPr>
@@ -1365,7 +1345,7 @@
         <w:rPr>
           <w:noProof/>
         </w:rPr>
-        <w:t>10</w:t>
+        <w:t>9</w:t>
       </w:r>
       <w:r>
         <w:rPr>
@@ -1426,7 +1406,7 @@
         <w:rPr>
           <w:noProof/>
         </w:rPr>
-        <w:instrText xml:space="preserve"> PAGEREF _Toc26179938 \h </w:instrText>
+        <w:instrText xml:space="preserve"> PAGEREF _Toc26699888 \h </w:instrText>
       </w:r>
       <w:r>
         <w:rPr>
@@ -1443,6 +1423,81 @@
         <w:rPr>
           <w:noProof/>
         </w:rPr>
+        <w:t>10</w:t>
+      </w:r>
+      <w:r>
+        <w:rPr>
+          <w:noProof/>
+        </w:rPr>
+        <w:fldChar w:fldCharType="end"/>
+      </w:r>
+    </w:p>
+    <w:p>
+      <w:pPr>
+        <w:pStyle w:val="Verzeichnis3"/>
+        <w:rPr>
+          <w:rFonts w:asciiTheme="minorHAnsi" w:eastAsiaTheme="minorEastAsia" w:hAnsiTheme="minorHAnsi" w:cstheme="minorBidi"/>
+          <w:noProof/>
+          <w:sz w:val="24"/>
+          <w:szCs w:val="24"/>
+          <w:lang w:val="de-DE" w:eastAsia="de-DE"/>
+        </w:rPr>
+      </w:pPr>
+      <w:r>
+        <w:rPr>
+          <w:noProof/>
+        </w:rPr>
+        <w:t>5.2.1</w:t>
+      </w:r>
+      <w:r>
+        <w:rPr>
+          <w:rFonts w:asciiTheme="minorHAnsi" w:eastAsiaTheme="minorEastAsia" w:hAnsiTheme="minorHAnsi" w:cstheme="minorBidi"/>
+          <w:noProof/>
+          <w:sz w:val="24"/>
+          <w:szCs w:val="24"/>
+          <w:lang w:val="de-DE" w:eastAsia="de-DE"/>
+        </w:rPr>
+        <w:tab/>
+      </w:r>
+      <w:r>
+        <w:rPr>
+          <w:noProof/>
+        </w:rPr>
+        <w:t>Overview</w:t>
+      </w:r>
+      <w:r>
+        <w:rPr>
+          <w:noProof/>
+        </w:rPr>
+        <w:tab/>
+      </w:r>
+      <w:r>
+        <w:rPr>
+          <w:noProof/>
+        </w:rPr>
+        <w:fldChar w:fldCharType="begin"/>
+      </w:r>
+      <w:r>
+        <w:rPr>
+          <w:noProof/>
+        </w:rPr>
+        <w:instrText xml:space="preserve"> PAGEREF _Toc26699889 \h </w:instrText>
+      </w:r>
+      <w:r>
+        <w:rPr>
+          <w:noProof/>
+        </w:rPr>
+      </w:r>
+      <w:r>
+        <w:rPr>
+          <w:noProof/>
+        </w:rPr>
+        <w:fldChar w:fldCharType="separate"/>
+      </w:r>
+      <w:r>
+        <w:rPr>
+          <w:noProof/>
+        </w:rPr>
         <w:t>11</w:t>
       </w:r>
       <w:r>
@@ -1454,7 +1509,7 @@
     </w:p>
     <w:p>
       <w:pPr>
-        <w:pStyle w:val="Verzeichnis3"/>
+        <w:pStyle w:val="Verzeichnis2"/>
         <w:rPr>
           <w:rFonts w:asciiTheme="minorHAnsi" w:eastAsiaTheme="minorEastAsia" w:hAnsiTheme="minorHAnsi" w:cstheme="minorBidi"/>
           <w:noProof/>
@@ -1467,41 +1522,19 @@
         <w:rPr>
           <w:noProof/>
         </w:rPr>
-        <w:t>5.2.1</w:t>
-      </w:r>
-      <w:r>
-        <w:rPr>
-          <w:rFonts w:asciiTheme="minorHAnsi" w:eastAsiaTheme="minorEastAsia" w:hAnsiTheme="minorHAnsi" w:cstheme="minorBidi"/>
-          <w:noProof/>
-          <w:sz w:val="24"/>
-          <w:szCs w:val="24"/>
-          <w:lang w:val="de-DE" w:eastAsia="de-DE"/>
-        </w:rPr>
         <w:tab/>
       </w:r>
       <w:r>
         <w:rPr>
           <w:noProof/>
         </w:rPr>
-        <w:t>Implementation View</w:t>
-      </w:r>
-      <w:r>
-        <w:rPr>
-          <w:noProof/>
-        </w:rPr>
-        <w:tab/>
-      </w:r>
-      <w:r>
-        <w:rPr>
-          <w:noProof/>
-        </w:rPr>
         <w:fldChar w:fldCharType="begin"/>
       </w:r>
       <w:r>
         <w:rPr>
           <w:noProof/>
         </w:rPr>
-        <w:instrText xml:space="preserve"> PAGEREF _Toc26179939 \h </w:instrText>
+        <w:instrText xml:space="preserve"> PAGEREF _Toc26699890 \h </w:instrText>
       </w:r>
       <w:r>
         <w:rPr>
@@ -1519,183 +1552,6 @@
           <w:noProof/>
         </w:rPr>
         <w:t>11</w:t>
-      </w:r>
-      <w:r>
-        <w:rPr>
-          <w:noProof/>
-        </w:rPr>
-        <w:fldChar w:fldCharType="end"/>
-      </w:r>
-    </w:p>
-    <w:p>
-      <w:pPr>
-        <w:pStyle w:val="Verzeichnis3"/>
-        <w:rPr>
-          <w:rFonts w:asciiTheme="minorHAnsi" w:eastAsiaTheme="minorEastAsia" w:hAnsiTheme="minorHAnsi" w:cstheme="minorBidi"/>
-          <w:noProof/>
-          <w:sz w:val="24"/>
-          <w:szCs w:val="24"/>
-          <w:lang w:val="de-DE" w:eastAsia="de-DE"/>
-        </w:rPr>
-      </w:pPr>
-      <w:r>
-        <w:rPr>
-          <w:noProof/>
-        </w:rPr>
-        <w:t>5.2.2</w:t>
-      </w:r>
-      <w:r>
-        <w:rPr>
-          <w:rFonts w:asciiTheme="minorHAnsi" w:eastAsiaTheme="minorEastAsia" w:hAnsiTheme="minorHAnsi" w:cstheme="minorBidi"/>
-          <w:noProof/>
-          <w:sz w:val="24"/>
-          <w:szCs w:val="24"/>
-          <w:lang w:val="de-DE" w:eastAsia="de-DE"/>
-        </w:rPr>
-        <w:tab/>
-      </w:r>
-      <w:r>
-        <w:rPr>
-          <w:noProof/>
-        </w:rPr>
-        <w:t>Overview</w:t>
-      </w:r>
-      <w:r>
-        <w:rPr>
-          <w:noProof/>
-        </w:rPr>
-        <w:tab/>
-      </w:r>
-      <w:r>
-        <w:rPr>
-          <w:noProof/>
-        </w:rPr>
-        <w:fldChar w:fldCharType="begin"/>
-      </w:r>
-      <w:r>
-        <w:rPr>
-          <w:noProof/>
-        </w:rPr>
-        <w:instrText xml:space="preserve"> PAGEREF _Toc26179940 \h </w:instrText>
-      </w:r>
-      <w:r>
-        <w:rPr>
-          <w:noProof/>
-        </w:rPr>
-      </w:r>
-      <w:r>
-        <w:rPr>
-          <w:noProof/>
-        </w:rPr>
-        <w:fldChar w:fldCharType="separate"/>
-      </w:r>
-      <w:r>
-        <w:rPr>
-          <w:noProof/>
-        </w:rPr>
-        <w:t>12</w:t>
-      </w:r>
-      <w:r>
-        <w:rPr>
-          <w:noProof/>
-        </w:rPr>
-        <w:fldChar w:fldCharType="end"/>
-      </w:r>
-    </w:p>
-    <w:p>
-      <w:pPr>
-        <w:pStyle w:val="Verzeichnis2"/>
-        <w:rPr>
-          <w:rFonts w:asciiTheme="minorHAnsi" w:eastAsiaTheme="minorEastAsia" w:hAnsiTheme="minorHAnsi" w:cstheme="minorBidi"/>
-          <w:noProof/>
-          <w:sz w:val="24"/>
-          <w:szCs w:val="24"/>
-          <w:lang w:val="de-DE" w:eastAsia="de-DE"/>
-        </w:rPr>
-      </w:pPr>
-      <w:bookmarkStart w:id="0" w:name="_Toc26179888"/>
-      <w:r>
-        <w:rPr>
-          <w:noProof/>
-        </w:rPr>
-        <w:lastRenderedPageBreak/>
-        <w:drawing>
-          <wp:inline distT="0" distB="0" distL="0" distR="0" wp14:anchorId="49DF5994" wp14:editId="187C648D">
-            <wp:extent cx="5943600" cy="5671820"/>
-            <wp:effectExtent l="0" t="0" r="0" b="0"/>
-            <wp:docPr id="19" name="Grafik 19" descr="Ein Bild, das Screenshot enthält.&#10;&#10;Automatisch generierte Beschreibung"/>
-            <wp:cNvGraphicFramePr>
-              <a:graphicFrameLocks xmlns:a="http://schemas.openxmlformats.org/drawingml/2006/main" noChangeAspect="1"/>
-            </wp:cNvGraphicFramePr>
-            <a:graphic xmlns:a="http://schemas.openxmlformats.org/drawingml/2006/main">
-              <a:graphicData uri="http://schemas.openxmlformats.org/drawingml/2006/picture">
-                <pic:pic xmlns:pic="http://schemas.openxmlformats.org/drawingml/2006/picture">
-                  <pic:nvPicPr>
-                    <pic:cNvPr id="15" name="Bildschirmfoto 2019-12-02 um 11.37.29.png"/>
-                    <pic:cNvPicPr/>
-                  </pic:nvPicPr>
-                  <pic:blipFill>
-                    <a:blip r:embed="rId9" cstate="print">
-                      <a:extLst>
-                        <a:ext uri="{28A0092B-C50C-407E-A947-70E740481C1C}">
-                          <a14:useLocalDpi xmlns:a14="http://schemas.microsoft.com/office/drawing/2010/main" val="0"/>
-                        </a:ext>
-                      </a:extLst>
-                    </a:blip>
-                    <a:stretch>
-                      <a:fillRect/>
-                    </a:stretch>
-                  </pic:blipFill>
-                  <pic:spPr>
-                    <a:xfrm>
-                      <a:off x="0" y="0"/>
-                      <a:ext cx="5943600" cy="5671820"/>
-                    </a:xfrm>
-                    <a:prstGeom prst="rect">
-                      <a:avLst/>
-                    </a:prstGeom>
-                  </pic:spPr>
-                </pic:pic>
-              </a:graphicData>
-            </a:graphic>
-          </wp:inline>
-        </w:drawing>
-      </w:r>
-      <w:bookmarkEnd w:id="0"/>
-      <w:r>
-        <w:rPr>
-          <w:noProof/>
-        </w:rPr>
-        <w:tab/>
-      </w:r>
-      <w:r>
-        <w:rPr>
-          <w:noProof/>
-        </w:rPr>
-        <w:fldChar w:fldCharType="begin"/>
-      </w:r>
-      <w:r>
-        <w:rPr>
-          <w:noProof/>
-        </w:rPr>
-        <w:instrText xml:space="preserve"> PAGEREF _Toc26179941 \h </w:instrText>
-      </w:r>
-      <w:r>
-        <w:rPr>
-          <w:noProof/>
-        </w:rPr>
-      </w:r>
-      <w:r>
-        <w:rPr>
-          <w:noProof/>
-        </w:rPr>
-        <w:fldChar w:fldCharType="separate"/>
-      </w:r>
-      <w:r>
-        <w:rPr>
-          <w:noProof/>
-        </w:rPr>
-        <w:t>12</w:t>
       </w:r>
       <w:r>
         <w:rPr>
@@ -1756,7 +1612,7 @@
         <w:rPr>
           <w:noProof/>
         </w:rPr>
-        <w:instrText xml:space="preserve"> PAGEREF _Toc26179942 \h </w:instrText>
+        <w:instrText xml:space="preserve"> PAGEREF _Toc26699891 \h </w:instrText>
       </w:r>
       <w:r>
         <w:rPr>
@@ -1773,7 +1629,7 @@
         <w:rPr>
           <w:noProof/>
         </w:rPr>
-        <w:t>14</w:t>
+        <w:t>13</w:t>
       </w:r>
       <w:r>
         <w:rPr>
@@ -1834,7 +1690,7 @@
         <w:rPr>
           <w:noProof/>
         </w:rPr>
-        <w:instrText xml:space="preserve"> PAGEREF _Toc26179943 \h </w:instrText>
+        <w:instrText xml:space="preserve"> PAGEREF _Toc26699892 \h </w:instrText>
       </w:r>
       <w:r>
         <w:rPr>
@@ -1851,7 +1707,7 @@
         <w:rPr>
           <w:noProof/>
         </w:rPr>
-        <w:t>14</w:t>
+        <w:t>13</w:t>
       </w:r>
       <w:r>
         <w:rPr>
@@ -1912,7 +1768,7 @@
         <w:rPr>
           <w:noProof/>
         </w:rPr>
-        <w:instrText xml:space="preserve"> PAGEREF _Toc26179944 \h </w:instrText>
+        <w:instrText xml:space="preserve"> PAGEREF _Toc26699893 \h </w:instrText>
       </w:r>
       <w:r>
         <w:rPr>
@@ -1929,7 +1785,7 @@
         <w:rPr>
           <w:noProof/>
         </w:rPr>
-        <w:t>14</w:t>
+        <w:t>13</w:t>
       </w:r>
       <w:r>
         <w:rPr>
@@ -1990,7 +1846,7 @@
         <w:rPr>
           <w:noProof/>
         </w:rPr>
-        <w:instrText xml:space="preserve"> PAGEREF _Toc26179945 \h </w:instrText>
+        <w:instrText xml:space="preserve"> PAGEREF _Toc26699894 \h </w:instrText>
       </w:r>
       <w:r>
         <w:rPr>
@@ -2007,7 +1863,7 @@
         <w:rPr>
           <w:noProof/>
         </w:rPr>
-        <w:t>15</w:t>
+        <w:t>14</w:t>
       </w:r>
       <w:r>
         <w:rPr>
@@ -2050,158 +1906,149 @@
       <w:pPr>
         <w:pStyle w:val="berschrift1"/>
       </w:pPr>
-      <w:bookmarkStart w:id="1" w:name="_Toc456598586"/>
-      <w:bookmarkStart w:id="2" w:name="_Toc26179926"/>
+      <w:bookmarkStart w:id="0" w:name="_Toc456598586"/>
+      <w:bookmarkStart w:id="1" w:name="_Toc26699876"/>
       <w:r>
         <w:t>Introduction</w:t>
       </w:r>
-      <w:bookmarkStart w:id="3" w:name="_Toc456598587"/>
+      <w:bookmarkStart w:id="2" w:name="_Toc456598587"/>
+      <w:bookmarkEnd w:id="0"/>
       <w:bookmarkEnd w:id="1"/>
+    </w:p>
+    <w:p>
+      <w:pPr>
+        <w:ind w:left="720"/>
+      </w:pPr>
+      <w:proofErr w:type="spellStart"/>
+      <w:r>
+        <w:t>Evendo</w:t>
+      </w:r>
+      <w:proofErr w:type="spellEnd"/>
+      <w:r>
+        <w:t xml:space="preserve"> is a tool to stay organized. We will provide an android app, which is connected to a backend service to sync your calendar entries and </w:t>
+      </w:r>
+      <w:proofErr w:type="spellStart"/>
+      <w:r>
+        <w:t>todo’s</w:t>
+      </w:r>
+      <w:proofErr w:type="spellEnd"/>
+      <w:r>
+        <w:t>.</w:t>
+      </w:r>
+    </w:p>
+    <w:p>
+      <w:pPr>
+        <w:pStyle w:val="berschrift2"/>
+      </w:pPr>
+      <w:bookmarkStart w:id="3" w:name="_Toc26699877"/>
+      <w:r>
+        <w:t>Purpose</w:t>
+      </w:r>
       <w:bookmarkEnd w:id="2"/>
+      <w:bookmarkEnd w:id="3"/>
     </w:p>
     <w:p>
       <w:pPr>
         <w:ind w:left="720"/>
       </w:pPr>
+      <w:bookmarkStart w:id="4" w:name="_Toc456598588"/>
+      <w:r>
+        <w:t>This document provides a comprehensive architectural overview of the system, using a number of different architectural views to depict different aspects of the system. It is intended to capture and convey the significant architectural decisions which have been made on the system.</w:t>
+      </w:r>
+    </w:p>
+    <w:p>
+      <w:pPr>
+        <w:ind w:left="720"/>
+      </w:pPr>
+    </w:p>
+    <w:p>
+      <w:pPr>
+        <w:pStyle w:val="berschrift2"/>
+      </w:pPr>
+      <w:bookmarkStart w:id="5" w:name="_Toc26699878"/>
+      <w:r>
+        <w:t>Scope</w:t>
+      </w:r>
+      <w:bookmarkStart w:id="6" w:name="_Toc456598589"/>
+      <w:bookmarkEnd w:id="4"/>
+      <w:bookmarkEnd w:id="5"/>
+    </w:p>
+    <w:p>
+      <w:pPr>
+        <w:ind w:left="720"/>
+      </w:pPr>
+      <w:r>
+        <w:t xml:space="preserve">This software architecture document gives you an overview about our used technologies to keep </w:t>
+      </w:r>
       <w:proofErr w:type="spellStart"/>
       <w:r>
-        <w:t>Evendo</w:t>
+        <w:t>evendo</w:t>
       </w:r>
       <w:proofErr w:type="spellEnd"/>
       <w:r>
-        <w:t xml:space="preserve"> is a tool to stay organized. We will provide an android app, which is connected to a backend service to sync your calendar entries and </w:t>
+        <w:t xml:space="preserve"> running.</w:t>
+      </w:r>
+    </w:p>
+    <w:p>
+      <w:pPr>
+        <w:pStyle w:val="berschrift2"/>
+      </w:pPr>
+      <w:bookmarkStart w:id="7" w:name="_Toc26699879"/>
+      <w:r>
+        <w:t>Definitions, Acronyms, and Abbreviations</w:t>
+      </w:r>
+      <w:bookmarkEnd w:id="6"/>
+      <w:bookmarkEnd w:id="7"/>
+    </w:p>
+    <w:p>
+      <w:pPr>
+        <w:ind w:left="720"/>
+      </w:pPr>
+      <w:proofErr w:type="gramStart"/>
+      <w:r>
+        <w:t>Backend :</w:t>
+      </w:r>
+      <w:proofErr w:type="gramEnd"/>
+      <w:r>
+        <w:t xml:space="preserve"> NodeJS driven HTTP Rest Service</w:t>
+      </w:r>
+    </w:p>
+    <w:p>
+      <w:pPr>
+        <w:ind w:left="720"/>
+      </w:pPr>
+      <w:r>
+        <w:t>Frontend: Kotlin driven Android App</w:t>
+      </w:r>
+    </w:p>
+    <w:p>
+      <w:pPr>
+        <w:pStyle w:val="berschrift2"/>
+      </w:pPr>
+      <w:bookmarkStart w:id="8" w:name="_Toc456598590"/>
+      <w:bookmarkStart w:id="9" w:name="_Toc26699880"/>
+      <w:r>
+        <w:t>References</w:t>
+      </w:r>
+      <w:bookmarkEnd w:id="8"/>
+      <w:bookmarkEnd w:id="9"/>
+    </w:p>
+    <w:p>
+      <w:pPr>
+        <w:ind w:left="720"/>
+      </w:pPr>
+      <w:r>
+        <w:t xml:space="preserve">You can find all relevant images which are not added in our SAD in our </w:t>
       </w:r>
       <w:proofErr w:type="spellStart"/>
       <w:r>
-        <w:t>todo’s</w:t>
+        <w:t>github</w:t>
       </w:r>
       <w:proofErr w:type="spellEnd"/>
       <w:r>
-        <w:t>.</w:t>
-      </w:r>
-    </w:p>
-    <w:p>
-      <w:pPr>
-        <w:pStyle w:val="berschrift2"/>
-      </w:pPr>
-      <w:bookmarkStart w:id="4" w:name="_Toc26179927"/>
-      <w:r>
-        <w:t>P</w:t>
-      </w:r>
-      <w:r>
-        <w:t>urpose</w:t>
-      </w:r>
-      <w:bookmarkEnd w:id="3"/>
-      <w:bookmarkEnd w:id="4"/>
-    </w:p>
-    <w:p>
-      <w:pPr>
-        <w:ind w:left="720"/>
-      </w:pPr>
-      <w:bookmarkStart w:id="5" w:name="_Toc456598588"/>
-      <w:r>
-        <w:t>This document provides a comprehensive architectural overview of the system, using a number of different architectural views to depict diffe</w:t>
-      </w:r>
-      <w:r>
-        <w:t>rent aspects of the system. It is intended to capture and convey the significant architectural decisions which have been made on the system.</w:t>
-      </w:r>
-    </w:p>
-    <w:p>
-      <w:pPr>
-        <w:ind w:left="720"/>
-      </w:pPr>
-    </w:p>
-    <w:p>
-      <w:pPr>
-        <w:pStyle w:val="berschrift2"/>
-      </w:pPr>
-      <w:bookmarkStart w:id="6" w:name="_Toc26179928"/>
-      <w:r>
-        <w:t>Scope</w:t>
-      </w:r>
-      <w:bookmarkStart w:id="7" w:name="_Toc456598589"/>
-      <w:bookmarkEnd w:id="5"/>
-      <w:bookmarkEnd w:id="6"/>
-    </w:p>
-    <w:p>
-      <w:pPr>
-        <w:ind w:left="720"/>
-      </w:pPr>
-      <w:r>
-        <w:t xml:space="preserve">This software architecture document gives you an overview about our used technologies to keep </w:t>
-      </w:r>
-      <w:proofErr w:type="spellStart"/>
-      <w:r>
-        <w:t>evendo</w:t>
-      </w:r>
-      <w:proofErr w:type="spellEnd"/>
-      <w:r>
-        <w:t xml:space="preserve"> running.</w:t>
-      </w:r>
-    </w:p>
-    <w:p>
-      <w:pPr>
-        <w:pStyle w:val="berschrift2"/>
-      </w:pPr>
-      <w:bookmarkStart w:id="8" w:name="_Toc26179929"/>
-      <w:r>
-        <w:t>D</w:t>
-      </w:r>
-      <w:r>
-        <w:t>efinitions, Acronyms, and Abbreviations</w:t>
-      </w:r>
-      <w:bookmarkEnd w:id="7"/>
-      <w:bookmarkEnd w:id="8"/>
-    </w:p>
-    <w:p>
-      <w:pPr>
-        <w:ind w:left="720"/>
-      </w:pPr>
-      <w:proofErr w:type="gramStart"/>
-      <w:r>
-        <w:t>Backend :</w:t>
-      </w:r>
-      <w:proofErr w:type="gramEnd"/>
-      <w:r>
-        <w:t xml:space="preserve"> NodeJS driven HTTP Rest Service</w:t>
-      </w:r>
-    </w:p>
-    <w:p>
-      <w:pPr>
-        <w:ind w:left="720"/>
-      </w:pPr>
-      <w:r>
-        <w:t>Frontend: Kotlin driven Android App</w:t>
-      </w:r>
-    </w:p>
-    <w:p>
-      <w:pPr>
-        <w:pStyle w:val="berschrift2"/>
-      </w:pPr>
-      <w:bookmarkStart w:id="9" w:name="_Toc456598590"/>
-      <w:bookmarkStart w:id="10" w:name="_Toc26179930"/>
-      <w:r>
-        <w:t>References</w:t>
-      </w:r>
-      <w:bookmarkEnd w:id="9"/>
-      <w:bookmarkEnd w:id="10"/>
-    </w:p>
-    <w:p>
-      <w:pPr>
-        <w:ind w:left="720"/>
-      </w:pPr>
-      <w:r>
-        <w:t xml:space="preserve">You can find all relevant images which are not added in our SAD in our </w:t>
-      </w:r>
-      <w:proofErr w:type="spellStart"/>
-      <w:r>
-        <w:t>github</w:t>
-      </w:r>
-      <w:proofErr w:type="spellEnd"/>
-      <w:r>
         <w:t xml:space="preserve">: </w:t>
       </w:r>
-      <w:hyperlink r:id="rId10" w:history="1">
+      <w:hyperlink r:id="rId9" w:history="1">
         <w:r>
           <w:rPr>
             <w:rStyle w:val="Hyperlink"/>
@@ -2219,23 +2066,54 @@
       <w:pPr>
         <w:pStyle w:val="berschrift2"/>
       </w:pPr>
-      <w:bookmarkStart w:id="11" w:name="_Toc456598591"/>
-      <w:bookmarkStart w:id="12" w:name="_Toc26179931"/>
-      <w:r>
-        <w:t>O</w:t>
-      </w:r>
-      <w:r>
-        <w:t>verview</w:t>
-      </w:r>
+      <w:bookmarkStart w:id="10" w:name="_Toc456598591"/>
+      <w:bookmarkStart w:id="11" w:name="_Toc26699881"/>
+      <w:r>
+        <w:t>Overview</w:t>
+      </w:r>
+      <w:bookmarkEnd w:id="10"/>
       <w:bookmarkEnd w:id="11"/>
+    </w:p>
+    <w:p>
+      <w:pPr>
+        <w:ind w:left="720"/>
+      </w:pPr>
+      <w:r>
+        <w:t>In the following steps you will get known with our software architecture and we will show you how our app is communicating with our system.</w:t>
+      </w:r>
+    </w:p>
+    <w:p>
+      <w:pPr>
+        <w:ind w:left="720"/>
+      </w:pPr>
+    </w:p>
+    <w:p>
+      <w:pPr>
+        <w:pStyle w:val="berschrift1"/>
+      </w:pPr>
+      <w:bookmarkStart w:id="12" w:name="_Toc26699882"/>
+      <w:r>
+        <w:t>Architectural Representation</w:t>
+      </w:r>
       <w:bookmarkEnd w:id="12"/>
+      <w:r>
+        <w:t xml:space="preserve"> </w:t>
+      </w:r>
     </w:p>
     <w:p>
       <w:pPr>
         <w:ind w:left="720"/>
       </w:pPr>
       <w:r>
-        <w:t>In the following steps you will get known with our software architecture and we will show you how our app is communicating with our system.</w:t>
+        <w:t xml:space="preserve">You’ll find our architectural representation on our </w:t>
+      </w:r>
+      <w:proofErr w:type="spellStart"/>
+      <w:r>
+        <w:t>github</w:t>
+      </w:r>
+      <w:proofErr w:type="spellEnd"/>
+      <w:r>
+        <w:t>.</w:t>
       </w:r>
     </w:p>
     <w:p>
@@ -2247,51 +2125,11 @@
       <w:pPr>
         <w:pStyle w:val="berschrift1"/>
       </w:pPr>
-      <w:bookmarkStart w:id="13" w:name="_Toc26179932"/>
-      <w:r>
-        <w:t>A</w:t>
-      </w:r>
-      <w:r>
-        <w:t>rchitectural Representation</w:t>
+      <w:bookmarkStart w:id="13" w:name="_Toc26699883"/>
+      <w:r>
+        <w:t>Architectural Goals and Constraints</w:t>
       </w:r>
       <w:bookmarkEnd w:id="13"/>
-      <w:r>
-        <w:t xml:space="preserve"> </w:t>
-      </w:r>
-    </w:p>
-    <w:p>
-      <w:pPr>
-        <w:ind w:left="720"/>
-      </w:pPr>
-      <w:r>
-        <w:t xml:space="preserve">You’ll find our architectural representation on our </w:t>
-      </w:r>
-      <w:proofErr w:type="spellStart"/>
-      <w:r>
-        <w:t>github</w:t>
-      </w:r>
-      <w:proofErr w:type="spellEnd"/>
-      <w:r>
-        <w:t>.</w:t>
-      </w:r>
-    </w:p>
-    <w:p>
-      <w:pPr>
-        <w:ind w:left="720"/>
-      </w:pPr>
-    </w:p>
-    <w:p>
-      <w:pPr>
-        <w:pStyle w:val="berschrift1"/>
-      </w:pPr>
-      <w:bookmarkStart w:id="14" w:name="_Toc26179933"/>
-      <w:r>
-        <w:t>A</w:t>
-      </w:r>
-      <w:r>
-        <w:t>rchitectural Goals and Constraints</w:t>
-      </w:r>
-      <w:bookmarkEnd w:id="14"/>
       <w:r>
         <w:t xml:space="preserve"> </w:t>
       </w:r>
@@ -2384,12 +2222,12 @@
       <w:pPr>
         <w:pStyle w:val="berschrift1"/>
       </w:pPr>
-      <w:bookmarkStart w:id="15" w:name="_Toc26179934"/>
+      <w:bookmarkStart w:id="14" w:name="_Toc26699884"/>
       <w:r>
         <w:lastRenderedPageBreak/>
         <w:t>Use-Case View</w:t>
       </w:r>
-      <w:bookmarkEnd w:id="15"/>
+      <w:bookmarkEnd w:id="14"/>
     </w:p>
     <w:p>
       <w:pPr>
@@ -2463,7 +2301,7 @@
                     </pic:cNvPicPr>
                   </pic:nvPicPr>
                   <pic:blipFill>
-                    <a:blip r:embed="rId11">
+                    <a:blip r:embed="rId10">
                       <a:extLst>
                         <a:ext uri="{28A0092B-C50C-407E-A947-70E740481C1C}">
                           <a14:useLocalDpi xmlns:a14="http://schemas.microsoft.com/office/drawing/2010/main" val="0"/>
@@ -2597,7 +2435,7 @@
                     </pic:cNvPicPr>
                   </pic:nvPicPr>
                   <pic:blipFill>
-                    <a:blip r:embed="rId12">
+                    <a:blip r:embed="rId11">
                       <a:extLst>
                         <a:ext uri="{28A0092B-C50C-407E-A947-70E740481C1C}">
                           <a14:useLocalDpi xmlns:a14="http://schemas.microsoft.com/office/drawing/2010/main" val="0"/>
@@ -2752,7 +2590,7 @@
                     <pic:cNvPicPr/>
                   </pic:nvPicPr>
                   <pic:blipFill>
-                    <a:blip r:embed="rId13">
+                    <a:blip r:embed="rId12">
                       <a:extLst>
                         <a:ext uri="{28A0092B-C50C-407E-A947-70E740481C1C}">
                           <a14:useLocalDpi xmlns:a14="http://schemas.microsoft.com/office/drawing/2010/main" val="0"/>
@@ -2810,7 +2648,7 @@
                     <pic:cNvPicPr/>
                   </pic:nvPicPr>
                   <pic:blipFill>
-                    <a:blip r:embed="rId14">
+                    <a:blip r:embed="rId13">
                       <a:extLst>
                         <a:ext uri="{28A0092B-C50C-407E-A947-70E740481C1C}">
                           <a14:useLocalDpi xmlns:a14="http://schemas.microsoft.com/office/drawing/2010/main" val="0"/>
@@ -2866,7 +2704,7 @@
                     <pic:cNvPicPr/>
                   </pic:nvPicPr>
                   <pic:blipFill>
-                    <a:blip r:embed="rId15">
+                    <a:blip r:embed="rId14">
                       <a:extLst>
                         <a:ext uri="{28A0092B-C50C-407E-A947-70E740481C1C}">
                           <a14:useLocalDpi xmlns:a14="http://schemas.microsoft.com/office/drawing/2010/main" val="0"/>
@@ -2898,62 +2736,72 @@
       <w:pPr>
         <w:pStyle w:val="berschrift2"/>
       </w:pPr>
-      <w:bookmarkStart w:id="16" w:name="_Toc26179935"/>
-      <w:r>
-        <w:t>U</w:t>
-      </w:r>
-      <w:r>
-        <w:t>se-Case Realizations</w:t>
-      </w:r>
+      <w:bookmarkStart w:id="15" w:name="_Toc26699885"/>
+      <w:r>
+        <w:t>Use-Case Realizations</w:t>
+      </w:r>
+      <w:bookmarkEnd w:id="15"/>
+    </w:p>
+    <w:p>
+      <w:pPr>
+        <w:ind w:left="720"/>
+      </w:pPr>
+      <w:r>
+        <w:t xml:space="preserve">All </w:t>
+      </w:r>
+      <w:proofErr w:type="spellStart"/>
+      <w:r>
+        <w:t>usecases</w:t>
+      </w:r>
+      <w:proofErr w:type="spellEnd"/>
+      <w:r>
+        <w:t xml:space="preserve"> are currently getting implemented into our app. We’ll keep you updated if finished and will add Screenshots.</w:t>
+      </w:r>
+    </w:p>
+    <w:p/>
+    <w:p/>
+    <w:p/>
+    <w:p/>
+    <w:p/>
+    <w:p/>
+    <w:p/>
+    <w:p/>
+    <w:p/>
+    <w:p>
+      <w:bookmarkStart w:id="16" w:name="_GoBack"/>
       <w:bookmarkEnd w:id="16"/>
     </w:p>
+    <w:p/>
+    <w:p/>
+    <w:p/>
+    <w:p/>
+    <w:p/>
+    <w:p/>
+    <w:p>
+      <w:pPr>
+        <w:pStyle w:val="berschrift1"/>
+      </w:pPr>
+      <w:bookmarkStart w:id="17" w:name="_Toc26699886"/>
+      <w:r>
+        <w:lastRenderedPageBreak/>
+        <w:t>Logical View</w:t>
+      </w:r>
+      <w:bookmarkEnd w:id="17"/>
+      <w:r>
+        <w:t xml:space="preserve"> </w:t>
+      </w:r>
+    </w:p>
     <w:p>
       <w:pPr>
         <w:ind w:left="720"/>
       </w:pPr>
-      <w:r>
-        <w:t xml:space="preserve">All </w:t>
-      </w:r>
-      <w:proofErr w:type="spellStart"/>
-      <w:r>
-        <w:t>usecases</w:t>
-      </w:r>
-      <w:proofErr w:type="spellEnd"/>
-      <w:r>
-        <w:t xml:space="preserve"> are currently getting implemented into our app. We’ll keep you updated if finished and will add Screenshots.</w:t>
-      </w:r>
-    </w:p>
-    <w:p/>
-    <w:p>
-      <w:pPr>
-        <w:pStyle w:val="berschrift1"/>
-      </w:pPr>
-      <w:bookmarkStart w:id="17" w:name="_Toc26179936"/>
-      <w:r>
-        <w:t>Logical View</w:t>
-      </w:r>
-      <w:bookmarkEnd w:id="17"/>
-      <w:r>
-        <w:t xml:space="preserve"> </w:t>
-      </w:r>
-    </w:p>
-    <w:p>
-      <w:pPr>
-        <w:ind w:left="720"/>
-      </w:pPr>
-    </w:p>
-    <w:p>
-      <w:pPr>
-        <w:ind w:left="720"/>
-      </w:pPr>
     </w:p>
     <w:p>
       <w:pPr>
         <w:pStyle w:val="berschrift2"/>
       </w:pPr>
-      <w:bookmarkStart w:id="18" w:name="_Toc26179937"/>
-      <w:r>
-        <w:lastRenderedPageBreak/>
+      <w:bookmarkStart w:id="18" w:name="_Toc26699887"/>
+      <w:r>
         <w:t>Overview</w:t>
       </w:r>
       <w:bookmarkEnd w:id="18"/>
@@ -2973,89 +2821,57 @@
         <w:rPr>
           <w:sz w:val="24"/>
           <w:szCs w:val="24"/>
-          <w:lang w:val="de-DE" w:eastAsia="de-DE"/>
-        </w:rPr>
-        <w:fldChar w:fldCharType="begin"/>
-      </w:r>
-      <w:r>
-        <w:rPr>
-          <w:sz w:val="24"/>
-          <w:szCs w:val="24"/>
-          <w:lang w:val="de-DE" w:eastAsia="de-DE"/>
-        </w:rPr>
-        <w:instrText xml:space="preserve"> INCLUDEPICTURE "/var/folders/y6/8816gxv123ld1_jyfp3ny2pm0000gn/T/com.microsoft.Word/WebArchiveCopyPasteTempFiles/AndroidArch.png" \* MERGEFORMATINET </w:instrText>
-      </w:r>
-      <w:r>
-        <w:rPr>
-          <w:sz w:val="24"/>
-          <w:szCs w:val="24"/>
-          <w:lang w:val="de-DE" w:eastAsia="de-DE"/>
-        </w:rPr>
-        <w:fldChar w:fldCharType="separate"/>
-      </w:r>
-      <w:r>
-        <w:rPr>
-          <w:noProof/>
-          <w:sz w:val="24"/>
-          <w:szCs w:val="24"/>
-          <w:lang w:val="de-DE" w:eastAsia="de-DE"/>
+          <w:lang w:eastAsia="de-DE"/>
         </w:rPr>
         <w:drawing>
-          <wp:inline distT="0" distB="0" distL="0" distR="0" wp14:anchorId="4BA7D83E" wp14:editId="011F8FC7">
-            <wp:extent cx="6045200" cy="5702899"/>
-            <wp:effectExtent l="0" t="0" r="0" b="0"/>
-            <wp:docPr id="17" name="Bild 17"/>
+          <wp:inline distT="0" distB="0" distL="0" distR="0" wp14:anchorId="38DCBAA1" wp14:editId="5A6BEB0B">
+            <wp:extent cx="5943600" cy="4059555"/>
+            <wp:effectExtent l="0" t="0" r="0" b="4445"/>
+            <wp:docPr id="5" name="Grafik 5" descr="Ein Bild, das Screenshot enthält.&#10;&#10;Automatisch generierte Beschreibung">
+              <a:extLst xmlns:a="http://schemas.openxmlformats.org/drawingml/2006/main">
+                <a:ext uri="{FF2B5EF4-FFF2-40B4-BE49-F238E27FC236}">
+                  <a16:creationId xmlns:a16="http://schemas.microsoft.com/office/drawing/2014/main" id="{E7D755B5-AFDE-F843-8E55-D6114BAC037A}"/>
+                </a:ext>
+              </a:extLst>
+            </wp:docPr>
             <wp:cNvGraphicFramePr>
-              <a:graphicFrameLocks xmlns:a="http://schemas.openxmlformats.org/drawingml/2006/main"/>
+              <a:graphicFrameLocks xmlns:a="http://schemas.openxmlformats.org/drawingml/2006/main" noChangeAspect="1"/>
             </wp:cNvGraphicFramePr>
             <a:graphic xmlns:a="http://schemas.openxmlformats.org/drawingml/2006/main">
               <a:graphicData uri="http://schemas.openxmlformats.org/drawingml/2006/picture">
                 <pic:pic xmlns:pic="http://schemas.openxmlformats.org/drawingml/2006/picture">
                   <pic:nvPicPr>
-                    <pic:cNvPr id="0" name="Picture 17"/>
+                    <pic:cNvPr id="6" name="Grafik 5" descr="Ein Bild, das Screenshot enthält.&#10;&#10;Automatisch generierte Beschreibung">
+                      <a:extLst>
+                        <a:ext uri="{FF2B5EF4-FFF2-40B4-BE49-F238E27FC236}">
+                          <a16:creationId xmlns:a16="http://schemas.microsoft.com/office/drawing/2014/main" id="{E7D755B5-AFDE-F843-8E55-D6114BAC037A}"/>
+                        </a:ext>
+                      </a:extLst>
+                    </pic:cNvPr>
                     <pic:cNvPicPr>
-                      <a:picLocks/>
+                      <a:picLocks noChangeAspect="1"/>
                     </pic:cNvPicPr>
                   </pic:nvPicPr>
                   <pic:blipFill>
-                    <a:blip r:embed="rId16" cstate="print">
-                      <a:extLst>
-                        <a:ext uri="{28A0092B-C50C-407E-A947-70E740481C1C}">
-                          <a14:useLocalDpi xmlns:a14="http://schemas.microsoft.com/office/drawing/2010/main" val="0"/>
-                        </a:ext>
-                      </a:extLst>
-                    </a:blip>
-                    <a:srcRect/>
+                    <a:blip r:embed="rId15"/>
                     <a:stretch>
                       <a:fillRect/>
                     </a:stretch>
                   </pic:blipFill>
-                  <pic:spPr bwMode="auto">
+                  <pic:spPr>
                     <a:xfrm>
                       <a:off x="0" y="0"/>
-                      <a:ext cx="6045200" cy="5702899"/>
+                      <a:ext cx="5943600" cy="4059555"/>
                     </a:xfrm>
                     <a:prstGeom prst="rect">
                       <a:avLst/>
                     </a:prstGeom>
-                    <a:noFill/>
-                    <a:ln>
-                      <a:noFill/>
-                    </a:ln>
                   </pic:spPr>
                 </pic:pic>
               </a:graphicData>
             </a:graphic>
           </wp:inline>
         </w:drawing>
-      </w:r>
-      <w:r>
-        <w:rPr>
-          <w:sz w:val="24"/>
-          <w:szCs w:val="24"/>
-          <w:lang w:val="de-DE" w:eastAsia="de-DE"/>
-        </w:rPr>
-        <w:fldChar w:fldCharType="end"/>
       </w:r>
     </w:p>
     <w:p>
@@ -3080,33 +2896,26 @@
     <w:p/>
     <w:p/>
     <w:p/>
+    <w:p/>
+    <w:p/>
+    <w:p/>
+    <w:p/>
+    <w:p/>
+    <w:p/>
+    <w:p/>
+    <w:p/>
     <w:p>
       <w:pPr>
         <w:pStyle w:val="berschrift2"/>
       </w:pPr>
-      <w:bookmarkStart w:id="19" w:name="_Toc26179938"/>
+      <w:bookmarkStart w:id="19" w:name="_Toc26699888"/>
       <w:r>
         <w:lastRenderedPageBreak/>
-        <w:t>A</w:t>
-      </w:r>
-      <w:r>
-        <w:t>rchitecturally Significant Design Packages</w:t>
+        <w:t>Architecturally Significant Design Packages</w:t>
       </w:r>
       <w:bookmarkEnd w:id="19"/>
     </w:p>
-    <w:p>
-      <w:pPr>
-        <w:pStyle w:val="berschrift3"/>
-      </w:pPr>
-      <w:bookmarkStart w:id="20" w:name="_Toc26179939"/>
-      <w:r>
-        <w:t>Implementation View</w:t>
-      </w:r>
-      <w:bookmarkEnd w:id="20"/>
-      <w:r>
-        <w:t xml:space="preserve"> </w:t>
-      </w:r>
-    </w:p>
+    <w:p/>
     <w:p/>
     <w:p>
       <w:pPr>
@@ -3167,7 +2976,7 @@
                     </pic:cNvPicPr>
                   </pic:nvPicPr>
                   <pic:blipFill>
-                    <a:blip r:embed="rId17">
+                    <a:blip r:embed="rId16">
                       <a:extLst>
                         <a:ext uri="{28A0092B-C50C-407E-A947-70E740481C1C}">
                           <a14:useLocalDpi xmlns:a14="http://schemas.microsoft.com/office/drawing/2010/main" val="0"/>
@@ -3211,12 +3020,12 @@
       <w:pPr>
         <w:pStyle w:val="berschrift3"/>
       </w:pPr>
-      <w:bookmarkStart w:id="21" w:name="_Toc26179940"/>
+      <w:bookmarkStart w:id="20" w:name="_Toc26699889"/>
       <w:r>
         <w:lastRenderedPageBreak/>
         <w:t>Overview</w:t>
       </w:r>
-      <w:bookmarkEnd w:id="21"/>
+      <w:bookmarkEnd w:id="20"/>
     </w:p>
     <w:p>
       <w:pPr>
@@ -3226,7 +3035,7 @@
           <w:numId w:val="0"/>
         </w:numPr>
       </w:pPr>
-      <w:bookmarkStart w:id="22" w:name="_Toc26179941"/>
+      <w:bookmarkStart w:id="21" w:name="_Toc26699890"/>
       <w:r>
         <w:rPr>
           <w:noProof/>
@@ -3247,7 +3056,7 @@
                     <pic:cNvPicPr/>
                   </pic:nvPicPr>
                   <pic:blipFill>
-                    <a:blip r:embed="rId9" cstate="print">
+                    <a:blip r:embed="rId17" cstate="print">
                       <a:extLst>
                         <a:ext uri="{28A0092B-C50C-407E-A947-70E740481C1C}">
                           <a14:useLocalDpi xmlns:a14="http://schemas.microsoft.com/office/drawing/2010/main" val="0"/>
@@ -3273,7 +3082,7 @@
           </wp:inline>
         </w:drawing>
       </w:r>
-      <w:bookmarkEnd w:id="22"/>
+      <w:bookmarkEnd w:id="21"/>
     </w:p>
     <w:p>
       <w:pPr>
@@ -3290,80 +3099,116 @@
       <w:pPr>
         <w:ind w:left="720"/>
       </w:pPr>
-      <w:r>
-        <w:rPr>
-          <w:sz w:val="24"/>
-          <w:szCs w:val="24"/>
-          <w:lang w:val="de-DE" w:eastAsia="de-DE"/>
-        </w:rPr>
+    </w:p>
+    <w:p>
+      <w:pPr>
+        <w:ind w:left="720"/>
+      </w:pPr>
+    </w:p>
+    <w:p>
+      <w:pPr>
+        <w:ind w:left="720"/>
+      </w:pPr>
+    </w:p>
+    <w:p>
+      <w:pPr>
+        <w:ind w:left="720"/>
+      </w:pPr>
+    </w:p>
+    <w:p>
+      <w:pPr>
+        <w:ind w:left="720"/>
+      </w:pPr>
+    </w:p>
+    <w:p>
+      <w:pPr>
+        <w:ind w:left="720"/>
+      </w:pPr>
+    </w:p>
+    <w:p>
+      <w:pPr>
+        <w:ind w:left="720"/>
+      </w:pPr>
+    </w:p>
+    <w:p>
+      <w:pPr>
+        <w:ind w:left="720"/>
+      </w:pPr>
+    </w:p>
+    <w:p>
+      <w:pPr>
+        <w:ind w:left="720"/>
+      </w:pPr>
+    </w:p>
+    <w:p>
+      <w:pPr>
+        <w:ind w:left="720"/>
+      </w:pPr>
+    </w:p>
+    <w:p>
+      <w:pPr>
+        <w:ind w:left="720"/>
+      </w:pPr>
+    </w:p>
+    <w:p>
+      <w:pPr>
+        <w:ind w:left="720"/>
+      </w:pPr>
+    </w:p>
+    <w:p>
+      <w:pPr>
+        <w:ind w:left="720"/>
+      </w:pPr>
+    </w:p>
+    <w:p>
+      <w:pPr>
+        <w:ind w:left="720"/>
+      </w:pPr>
+      <w:r>
         <w:lastRenderedPageBreak/>
-        <w:fldChar w:fldCharType="begin"/>
-      </w:r>
-      <w:r>
-        <w:rPr>
-          <w:sz w:val="24"/>
-          <w:szCs w:val="24"/>
-          <w:lang w:val="de-DE" w:eastAsia="de-DE"/>
-        </w:rPr>
-        <w:instrText xml:space="preserve"> INCLUDEPICTURE "/var/folders/y6/8816gxv123ld1_jyfp3ny2pm0000gn/T/com.microsoft.Word/WebArchiveCopyPasteTempFiles/UMLEvendo.png" \* MERGEFORMATINET </w:instrText>
-      </w:r>
-      <w:r>
-        <w:rPr>
-          <w:sz w:val="24"/>
-          <w:szCs w:val="24"/>
-          <w:lang w:val="de-DE" w:eastAsia="de-DE"/>
-        </w:rPr>
-        <w:fldChar w:fldCharType="separate"/>
-      </w:r>
-      <w:r>
-        <w:rPr>
-          <w:noProof/>
-          <w:sz w:val="24"/>
-          <w:szCs w:val="24"/>
-          <w:lang w:val="de-DE" w:eastAsia="de-DE"/>
-        </w:rPr>
         <w:drawing>
-          <wp:inline distT="0" distB="0" distL="0" distR="0" wp14:anchorId="650A18AE" wp14:editId="4F61C81E">
-            <wp:extent cx="5943600" cy="6017260"/>
-            <wp:effectExtent l="0" t="0" r="0" b="0"/>
-            <wp:docPr id="16" name="Bild 15" descr="Ein Bild, das sitzend, Metall, draußen enthält.&#10;&#10;Automatisch generierte Beschreibung"/>
+          <wp:inline distT="0" distB="0" distL="0" distR="0" wp14:anchorId="104E5D8B" wp14:editId="5DA82AE8">
+            <wp:extent cx="5943600" cy="4100195"/>
+            <wp:effectExtent l="0" t="0" r="0" b="1905"/>
+            <wp:docPr id="7" name="Grafik 10" descr="Ein Bild, das Straße enthält.&#10;&#10;Automatisch generierte Beschreibung">
+              <a:extLst xmlns:a="http://schemas.openxmlformats.org/drawingml/2006/main">
+                <a:ext uri="{FF2B5EF4-FFF2-40B4-BE49-F238E27FC236}">
+                  <a16:creationId xmlns:a16="http://schemas.microsoft.com/office/drawing/2014/main" id="{BF613B7B-8701-0749-BE2A-2398B648407E}"/>
+                </a:ext>
+              </a:extLst>
+            </wp:docPr>
             <wp:cNvGraphicFramePr>
-              <a:graphicFrameLocks xmlns:a="http://schemas.openxmlformats.org/drawingml/2006/main"/>
+              <a:graphicFrameLocks xmlns:a="http://schemas.openxmlformats.org/drawingml/2006/main" noChangeAspect="1"/>
             </wp:cNvGraphicFramePr>
             <a:graphic xmlns:a="http://schemas.openxmlformats.org/drawingml/2006/main">
               <a:graphicData uri="http://schemas.openxmlformats.org/drawingml/2006/picture">
                 <pic:pic xmlns:pic="http://schemas.openxmlformats.org/drawingml/2006/picture">
                   <pic:nvPicPr>
-                    <pic:cNvPr id="0" name="Picture 15"/>
+                    <pic:cNvPr id="11" name="Grafik 10" descr="Ein Bild, das Straße enthält.&#10;&#10;Automatisch generierte Beschreibung">
+                      <a:extLst>
+                        <a:ext uri="{FF2B5EF4-FFF2-40B4-BE49-F238E27FC236}">
+                          <a16:creationId xmlns:a16="http://schemas.microsoft.com/office/drawing/2014/main" id="{BF613B7B-8701-0749-BE2A-2398B648407E}"/>
+                        </a:ext>
+                      </a:extLst>
+                    </pic:cNvPr>
                     <pic:cNvPicPr>
-                      <a:picLocks/>
+                      <a:picLocks noChangeAspect="1"/>
                     </pic:cNvPicPr>
                   </pic:nvPicPr>
                   <pic:blipFill>
-                    <a:blip r:embed="rId18">
-                      <a:extLst>
-                        <a:ext uri="{28A0092B-C50C-407E-A947-70E740481C1C}">
-                          <a14:useLocalDpi xmlns:a14="http://schemas.microsoft.com/office/drawing/2010/main" val="0"/>
-                        </a:ext>
-                      </a:extLst>
-                    </a:blip>
-                    <a:srcRect/>
+                    <a:blip r:embed="rId18"/>
                     <a:stretch>
                       <a:fillRect/>
                     </a:stretch>
                   </pic:blipFill>
-                  <pic:spPr bwMode="auto">
+                  <pic:spPr>
                     <a:xfrm>
                       <a:off x="0" y="0"/>
-                      <a:ext cx="5943600" cy="6017260"/>
+                      <a:ext cx="5943600" cy="4100195"/>
                     </a:xfrm>
                     <a:prstGeom prst="rect">
                       <a:avLst/>
                     </a:prstGeom>
-                    <a:noFill/>
-                    <a:ln>
-                      <a:noFill/>
-                    </a:ln>
                   </pic:spPr>
                 </pic:pic>
               </a:graphicData>
@@ -3371,27 +3216,21 @@
           </wp:inline>
         </w:drawing>
       </w:r>
-      <w:r>
-        <w:rPr>
-          <w:sz w:val="24"/>
-          <w:szCs w:val="24"/>
-          <w:lang w:val="de-DE" w:eastAsia="de-DE"/>
-        </w:rPr>
-        <w:fldChar w:fldCharType="end"/>
-      </w:r>
+    </w:p>
+    <w:p>
+      <w:pPr>
+        <w:ind w:left="720"/>
+      </w:pPr>
     </w:p>
     <w:p>
       <w:pPr>
         <w:pStyle w:val="berschrift1"/>
       </w:pPr>
-      <w:bookmarkStart w:id="23" w:name="_Toc26179942"/>
-      <w:bookmarkStart w:id="24" w:name="_GoBack"/>
-      <w:bookmarkEnd w:id="24"/>
-      <w:r>
-        <w:lastRenderedPageBreak/>
+      <w:bookmarkStart w:id="22" w:name="_Toc26699891"/>
+      <w:r>
         <w:t>Process View</w:t>
       </w:r>
-      <w:bookmarkEnd w:id="23"/>
+      <w:bookmarkEnd w:id="22"/>
       <w:r>
         <w:t xml:space="preserve"> </w:t>
       </w:r>
@@ -3509,11 +3348,11 @@
       <w:pPr>
         <w:pStyle w:val="berschrift1"/>
       </w:pPr>
-      <w:bookmarkStart w:id="25" w:name="_Toc26179943"/>
+      <w:bookmarkStart w:id="23" w:name="_Toc26699892"/>
       <w:r>
         <w:t>Deployment View</w:t>
       </w:r>
-      <w:bookmarkEnd w:id="25"/>
+      <w:bookmarkEnd w:id="23"/>
       <w:r>
         <w:t xml:space="preserve"> </w:t>
       </w:r>
@@ -3591,11 +3430,11 @@
       <w:pPr>
         <w:pStyle w:val="berschrift1"/>
       </w:pPr>
-      <w:bookmarkStart w:id="26" w:name="_Toc26179944"/>
+      <w:bookmarkStart w:id="24" w:name="_Toc26699893"/>
       <w:r>
         <w:t>Size and Performance</w:t>
       </w:r>
-      <w:bookmarkEnd w:id="26"/>
+      <w:bookmarkEnd w:id="24"/>
       <w:r>
         <w:t xml:space="preserve"> </w:t>
       </w:r>
@@ -3641,11 +3480,11 @@
       <w:pPr>
         <w:pStyle w:val="berschrift1"/>
       </w:pPr>
-      <w:bookmarkStart w:id="27" w:name="_Toc26179945"/>
+      <w:bookmarkStart w:id="25" w:name="_Toc26699894"/>
       <w:r>
         <w:t>Quality</w:t>
       </w:r>
-      <w:bookmarkEnd w:id="27"/>
+      <w:bookmarkEnd w:id="25"/>
       <w:r>
         <w:t xml:space="preserve"> </w:t>
       </w:r>
@@ -3653,6 +3492,10 @@
     <w:p>
       <w:pPr>
         <w:ind w:left="720"/>
+        <w:rPr>
+          <w:rStyle w:val="Fett"/>
+          <w:b w:val="0"/>
+        </w:rPr>
       </w:pPr>
       <w:r>
         <w:t>The Software should look great, the design should be intuitive, and the user interaction should be great. From our point, the code design is important for further development. From those parameters we will extract our resulting quality.</w:t>
@@ -3756,12 +3599,6 @@
       <w:gridCol w:w="3162"/>
     </w:tblGrid>
     <w:tr>
-      <w:tblPrEx>
-        <w:tblCellMar>
-          <w:top w:w="0" w:type="dxa"/>
-          <w:bottom w:w="0" w:type="dxa"/>
-        </w:tblCellMar>
-      </w:tblPrEx>
       <w:tc>
         <w:tcPr>
           <w:tcW w:w="3162" w:type="dxa"/>
@@ -3838,10 +3675,7 @@
             <w:jc w:val="right"/>
           </w:pPr>
           <w:r>
-            <w:t>Pag</w:t>
-          </w:r>
-          <w:r>
-            <w:t xml:space="preserve">e </w:t>
+            <w:t xml:space="preserve">Page </w:t>
           </w:r>
           <w:r>
             <w:rPr>
@@ -4048,12 +3882,6 @@
       <w:gridCol w:w="3179"/>
     </w:tblGrid>
     <w:tr>
-      <w:tblPrEx>
-        <w:tblCellMar>
-          <w:top w:w="0" w:type="dxa"/>
-          <w:bottom w:w="0" w:type="dxa"/>
-        </w:tblCellMar>
-      </w:tblPrEx>
       <w:tc>
         <w:tcPr>
           <w:tcW w:w="6379" w:type="dxa"/>
@@ -4088,12 +3916,6 @@
       </w:tc>
     </w:tr>
     <w:tr>
-      <w:tblPrEx>
-        <w:tblCellMar>
-          <w:top w:w="0" w:type="dxa"/>
-          <w:bottom w:w="0" w:type="dxa"/>
-        </w:tblCellMar>
-      </w:tblPrEx>
       <w:tc>
         <w:tcPr>
           <w:tcW w:w="6379" w:type="dxa"/>
@@ -4259,6 +4081,120 @@
     </w:lvl>
   </w:abstractNum>
   <w:abstractNum w:abstractNumId="3" w15:restartNumberingAfterBreak="0">
+    <w:nsid w:val="007827D8"/>
+    <w:multiLevelType w:val="multilevel"/>
+    <w:tmpl w:val="9296FFB4"/>
+    <w:lvl w:ilvl="0">
+      <w:start w:val="1"/>
+      <w:numFmt w:val="decimal"/>
+      <w:pStyle w:val="Bullet"/>
+      <w:lvlText w:val="%1."/>
+      <w:lvlJc w:val="left"/>
+      <w:pPr>
+        <w:tabs>
+          <w:tab w:val="num" w:pos="720"/>
+        </w:tabs>
+        <w:ind w:left="720" w:hanging="720"/>
+      </w:pPr>
+    </w:lvl>
+    <w:lvl w:ilvl="1">
+      <w:start w:val="1"/>
+      <w:numFmt w:val="decimal"/>
+      <w:lvlText w:val="%2."/>
+      <w:lvlJc w:val="left"/>
+      <w:pPr>
+        <w:tabs>
+          <w:tab w:val="num" w:pos="1440"/>
+        </w:tabs>
+        <w:ind w:left="1440" w:hanging="720"/>
+      </w:pPr>
+    </w:lvl>
+    <w:lvl w:ilvl="2">
+      <w:start w:val="1"/>
+      <w:numFmt w:val="decimal"/>
+      <w:lvlText w:val="%3."/>
+      <w:lvlJc w:val="left"/>
+      <w:pPr>
+        <w:tabs>
+          <w:tab w:val="num" w:pos="2160"/>
+        </w:tabs>
+        <w:ind w:left="2160" w:hanging="720"/>
+      </w:pPr>
+    </w:lvl>
+    <w:lvl w:ilvl="3">
+      <w:start w:val="1"/>
+      <w:numFmt w:val="decimal"/>
+      <w:lvlText w:val="%4."/>
+      <w:lvlJc w:val="left"/>
+      <w:pPr>
+        <w:tabs>
+          <w:tab w:val="num" w:pos="2880"/>
+        </w:tabs>
+        <w:ind w:left="2880" w:hanging="720"/>
+      </w:pPr>
+    </w:lvl>
+    <w:lvl w:ilvl="4">
+      <w:start w:val="1"/>
+      <w:numFmt w:val="decimal"/>
+      <w:lvlText w:val="%5."/>
+      <w:lvlJc w:val="left"/>
+      <w:pPr>
+        <w:tabs>
+          <w:tab w:val="num" w:pos="3600"/>
+        </w:tabs>
+        <w:ind w:left="3600" w:hanging="720"/>
+      </w:pPr>
+    </w:lvl>
+    <w:lvl w:ilvl="5">
+      <w:start w:val="1"/>
+      <w:numFmt w:val="decimal"/>
+      <w:lvlText w:val="%6."/>
+      <w:lvlJc w:val="left"/>
+      <w:pPr>
+        <w:tabs>
+          <w:tab w:val="num" w:pos="4320"/>
+        </w:tabs>
+        <w:ind w:left="4320" w:hanging="720"/>
+      </w:pPr>
+    </w:lvl>
+    <w:lvl w:ilvl="6">
+      <w:start w:val="1"/>
+      <w:numFmt w:val="decimal"/>
+      <w:lvlText w:val="%7."/>
+      <w:lvlJc w:val="left"/>
+      <w:pPr>
+        <w:tabs>
+          <w:tab w:val="num" w:pos="5040"/>
+        </w:tabs>
+        <w:ind w:left="5040" w:hanging="720"/>
+      </w:pPr>
+    </w:lvl>
+    <w:lvl w:ilvl="7">
+      <w:start w:val="1"/>
+      <w:numFmt w:val="decimal"/>
+      <w:lvlText w:val="%8."/>
+      <w:lvlJc w:val="left"/>
+      <w:pPr>
+        <w:tabs>
+          <w:tab w:val="num" w:pos="5760"/>
+        </w:tabs>
+        <w:ind w:left="5760" w:hanging="720"/>
+      </w:pPr>
+    </w:lvl>
+    <w:lvl w:ilvl="8">
+      <w:start w:val="1"/>
+      <w:numFmt w:val="decimal"/>
+      <w:lvlText w:val="%9."/>
+      <w:lvlJc w:val="left"/>
+      <w:pPr>
+        <w:tabs>
+          <w:tab w:val="num" w:pos="6480"/>
+        </w:tabs>
+        <w:ind w:left="6480" w:hanging="720"/>
+      </w:pPr>
+    </w:lvl>
+  </w:abstractNum>
+  <w:abstractNum w:abstractNumId="4" w15:restartNumberingAfterBreak="0">
     <w:nsid w:val="0A117094"/>
     <w:multiLevelType w:val="singleLevel"/>
     <w:tmpl w:val="04090001"/>
@@ -4278,7 +4214,7 @@
       </w:rPr>
     </w:lvl>
   </w:abstractNum>
-  <w:abstractNum w:abstractNumId="4" w15:restartNumberingAfterBreak="0">
+  <w:abstractNum w:abstractNumId="5" w15:restartNumberingAfterBreak="0">
     <w:nsid w:val="17CB6DC4"/>
     <w:multiLevelType w:val="singleLevel"/>
     <w:tmpl w:val="04090001"/>
@@ -4298,7 +4234,7 @@
       </w:rPr>
     </w:lvl>
   </w:abstractNum>
-  <w:abstractNum w:abstractNumId="5" w15:restartNumberingAfterBreak="0">
+  <w:abstractNum w:abstractNumId="6" w15:restartNumberingAfterBreak="0">
     <w:nsid w:val="22443AC4"/>
     <w:multiLevelType w:val="singleLevel"/>
     <w:tmpl w:val="04090001"/>
@@ -4318,7 +4254,7 @@
       </w:rPr>
     </w:lvl>
   </w:abstractNum>
-  <w:abstractNum w:abstractNumId="6" w15:restartNumberingAfterBreak="0">
+  <w:abstractNum w:abstractNumId="7" w15:restartNumberingAfterBreak="0">
     <w:nsid w:val="2D4B634E"/>
     <w:multiLevelType w:val="singleLevel"/>
     <w:tmpl w:val="04090001"/>
@@ -4338,7 +4274,7 @@
       </w:rPr>
     </w:lvl>
   </w:abstractNum>
-  <w:abstractNum w:abstractNumId="7" w15:restartNumberingAfterBreak="0">
+  <w:abstractNum w:abstractNumId="8" w15:restartNumberingAfterBreak="0">
     <w:nsid w:val="31DD2C45"/>
     <w:multiLevelType w:val="singleLevel"/>
     <w:tmpl w:val="04090001"/>
@@ -4358,7 +4294,7 @@
       </w:rPr>
     </w:lvl>
   </w:abstractNum>
-  <w:abstractNum w:abstractNumId="8" w15:restartNumberingAfterBreak="0">
+  <w:abstractNum w:abstractNumId="9" w15:restartNumberingAfterBreak="0">
     <w:nsid w:val="32982B51"/>
     <w:multiLevelType w:val="singleLevel"/>
     <w:tmpl w:val="04090001"/>
@@ -4378,7 +4314,7 @@
       </w:rPr>
     </w:lvl>
   </w:abstractNum>
-  <w:abstractNum w:abstractNumId="9" w15:restartNumberingAfterBreak="0">
+  <w:abstractNum w:abstractNumId="10" w15:restartNumberingAfterBreak="0">
     <w:nsid w:val="3375481C"/>
     <w:multiLevelType w:val="singleLevel"/>
     <w:tmpl w:val="E6747DA6"/>
@@ -4398,7 +4334,7 @@
       </w:rPr>
     </w:lvl>
   </w:abstractNum>
-  <w:abstractNum w:abstractNumId="10" w15:restartNumberingAfterBreak="0">
+  <w:abstractNum w:abstractNumId="11" w15:restartNumberingAfterBreak="0">
     <w:nsid w:val="369D5471"/>
     <w:multiLevelType w:val="singleLevel"/>
     <w:tmpl w:val="04090001"/>
@@ -4418,7 +4354,7 @@
       </w:rPr>
     </w:lvl>
   </w:abstractNum>
-  <w:abstractNum w:abstractNumId="11" w15:restartNumberingAfterBreak="0">
+  <w:abstractNum w:abstractNumId="12" w15:restartNumberingAfterBreak="0">
     <w:nsid w:val="42B97F7B"/>
     <w:multiLevelType w:val="singleLevel"/>
     <w:tmpl w:val="04090001"/>
@@ -4438,7 +4374,7 @@
       </w:rPr>
     </w:lvl>
   </w:abstractNum>
-  <w:abstractNum w:abstractNumId="12" w15:restartNumberingAfterBreak="0">
+  <w:abstractNum w:abstractNumId="13" w15:restartNumberingAfterBreak="0">
     <w:nsid w:val="49E170D0"/>
     <w:multiLevelType w:val="singleLevel"/>
     <w:tmpl w:val="04090001"/>
@@ -4458,7 +4394,7 @@
       </w:rPr>
     </w:lvl>
   </w:abstractNum>
-  <w:abstractNum w:abstractNumId="13" w15:restartNumberingAfterBreak="0">
+  <w:abstractNum w:abstractNumId="14" w15:restartNumberingAfterBreak="0">
     <w:nsid w:val="4F64732B"/>
     <w:multiLevelType w:val="singleLevel"/>
     <w:tmpl w:val="04090001"/>
@@ -4478,7 +4414,7 @@
       </w:rPr>
     </w:lvl>
   </w:abstractNum>
-  <w:abstractNum w:abstractNumId="14" w15:restartNumberingAfterBreak="0">
+  <w:abstractNum w:abstractNumId="15" w15:restartNumberingAfterBreak="0">
     <w:nsid w:val="52DF734E"/>
     <w:multiLevelType w:val="singleLevel"/>
     <w:tmpl w:val="04090001"/>
@@ -4498,7 +4434,7 @@
       </w:rPr>
     </w:lvl>
   </w:abstractNum>
-  <w:abstractNum w:abstractNumId="15" w15:restartNumberingAfterBreak="0">
+  <w:abstractNum w:abstractNumId="16" w15:restartNumberingAfterBreak="0">
     <w:nsid w:val="6D2F7D46"/>
     <w:multiLevelType w:val="singleLevel"/>
     <w:tmpl w:val="04090001"/>
@@ -4518,7 +4454,7 @@
       </w:rPr>
     </w:lvl>
   </w:abstractNum>
-  <w:abstractNum w:abstractNumId="16" w15:restartNumberingAfterBreak="0">
+  <w:abstractNum w:abstractNumId="17" w15:restartNumberingAfterBreak="0">
     <w:nsid w:val="6FC81147"/>
     <w:multiLevelType w:val="hybridMultilevel"/>
     <w:tmpl w:val="D684426A"/>
@@ -4631,7 +4567,7 @@
       </w:rPr>
     </w:lvl>
   </w:abstractNum>
-  <w:abstractNum w:abstractNumId="17" w15:restartNumberingAfterBreak="0">
+  <w:abstractNum w:abstractNumId="18" w15:restartNumberingAfterBreak="0">
     <w:nsid w:val="71F21F2A"/>
     <w:multiLevelType w:val="singleLevel"/>
     <w:tmpl w:val="04090001"/>
@@ -4651,7 +4587,7 @@
       </w:rPr>
     </w:lvl>
   </w:abstractNum>
-  <w:abstractNum w:abstractNumId="18" w15:restartNumberingAfterBreak="0">
+  <w:abstractNum w:abstractNumId="19" w15:restartNumberingAfterBreak="0">
     <w:nsid w:val="743601FB"/>
     <w:multiLevelType w:val="singleLevel"/>
     <w:tmpl w:val="04090001"/>
@@ -4671,7 +4607,7 @@
       </w:rPr>
     </w:lvl>
   </w:abstractNum>
-  <w:abstractNum w:abstractNumId="19" w15:restartNumberingAfterBreak="0">
+  <w:abstractNum w:abstractNumId="20" w15:restartNumberingAfterBreak="0">
     <w:nsid w:val="756150CA"/>
     <w:multiLevelType w:val="singleLevel"/>
     <w:tmpl w:val="04090001"/>
@@ -4691,7 +4627,7 @@
       </w:rPr>
     </w:lvl>
   </w:abstractNum>
-  <w:abstractNum w:abstractNumId="20" w15:restartNumberingAfterBreak="0">
+  <w:abstractNum w:abstractNumId="21" w15:restartNumberingAfterBreak="0">
     <w:nsid w:val="7BE434D7"/>
     <w:multiLevelType w:val="singleLevel"/>
     <w:tmpl w:val="04090001"/>
@@ -4715,16 +4651,16 @@
     <w:abstractNumId w:val="0"/>
   </w:num>
   <w:num w:numId="2">
-    <w:abstractNumId w:val="9"/>
+    <w:abstractNumId w:val="10"/>
   </w:num>
   <w:num w:numId="3">
-    <w:abstractNumId w:val="20"/>
+    <w:abstractNumId w:val="21"/>
   </w:num>
   <w:num w:numId="4">
-    <w:abstractNumId w:val="14"/>
+    <w:abstractNumId w:val="15"/>
   </w:num>
   <w:num w:numId="5">
-    <w:abstractNumId w:val="13"/>
+    <w:abstractNumId w:val="14"/>
   </w:num>
   <w:num w:numId="6">
     <w:abstractNumId w:val="1"/>
@@ -4747,37 +4683,37 @@
     <w:abstractNumId w:val="2"/>
   </w:num>
   <w:num w:numId="8">
+    <w:abstractNumId w:val="20"/>
+  </w:num>
+  <w:num w:numId="9">
+    <w:abstractNumId w:val="4"/>
+  </w:num>
+  <w:num w:numId="10">
+    <w:abstractNumId w:val="11"/>
+  </w:num>
+  <w:num w:numId="11">
+    <w:abstractNumId w:val="9"/>
+  </w:num>
+  <w:num w:numId="12">
     <w:abstractNumId w:val="19"/>
   </w:num>
-  <w:num w:numId="9">
-    <w:abstractNumId w:val="3"/>
-  </w:num>
-  <w:num w:numId="10">
-    <w:abstractNumId w:val="10"/>
-  </w:num>
-  <w:num w:numId="11">
+  <w:num w:numId="13">
     <w:abstractNumId w:val="8"/>
   </w:num>
-  <w:num w:numId="12">
+  <w:num w:numId="14">
+    <w:abstractNumId w:val="5"/>
+  </w:num>
+  <w:num w:numId="15">
     <w:abstractNumId w:val="18"/>
   </w:num>
-  <w:num w:numId="13">
-    <w:abstractNumId w:val="7"/>
-  </w:num>
-  <w:num w:numId="14">
-    <w:abstractNumId w:val="4"/>
-  </w:num>
-  <w:num w:numId="15">
-    <w:abstractNumId w:val="17"/>
-  </w:num>
   <w:num w:numId="16">
-    <w:abstractNumId w:val="12"/>
+    <w:abstractNumId w:val="13"/>
   </w:num>
   <w:num w:numId="17">
-    <w:abstractNumId w:val="5"/>
+    <w:abstractNumId w:val="6"/>
   </w:num>
   <w:num w:numId="18">
-    <w:abstractNumId w:val="11"/>
+    <w:abstractNumId w:val="12"/>
   </w:num>
   <w:num w:numId="19">
     <w:abstractNumId w:val="1"/>
@@ -4798,13 +4734,16 @@
     </w:lvlOverride>
   </w:num>
   <w:num w:numId="20">
-    <w:abstractNumId w:val="6"/>
+    <w:abstractNumId w:val="7"/>
   </w:num>
   <w:num w:numId="21">
-    <w:abstractNumId w:val="15"/>
+    <w:abstractNumId w:val="16"/>
   </w:num>
   <w:num w:numId="22">
-    <w:abstractNumId w:val="16"/>
+    <w:abstractNumId w:val="17"/>
+  </w:num>
+  <w:num w:numId="23">
+    <w:abstractNumId w:val="3"/>
   </w:num>
 </w:numbering>
 </file>
@@ -5369,7 +5308,8 @@
   </w:style>
   <w:style w:type="character" w:default="1" w:styleId="Absatz-Standardschriftart">
     <w:name w:val="Default Paragraph Font"/>
-    <w:semiHidden/>
+    <w:uiPriority w:val="1"/>
+    <w:unhideWhenUsed/>
   </w:style>
   <w:style w:type="table" w:default="1" w:styleId="NormaleTabelle">
     <w:name w:val="Normal Table"/>
@@ -5721,13 +5661,13 @@
     <w:pPr>
       <w:widowControl/>
       <w:numPr>
-        <w:numId w:val="81"/>
+        <w:numId w:val="23"/>
       </w:numPr>
       <w:tabs>
         <w:tab w:val="left" w:pos="720"/>
       </w:tabs>
       <w:spacing w:before="120" w:line="240" w:lineRule="auto"/>
-      <w:ind w:left="720" w:right="360"/>
+      <w:ind w:right="360"/>
       <w:jc w:val="both"/>
     </w:pPr>
     <w:rPr>
@@ -5795,6 +5735,35 @@
     <w:pPr>
       <w:ind w:left="708"/>
     </w:pPr>
+  </w:style>
+  <w:style w:type="paragraph" w:styleId="Sprechblasentext">
+    <w:name w:val="Balloon Text"/>
+    <w:basedOn w:val="Standard"/>
+    <w:link w:val="SprechblasentextZchn"/>
+    <w:uiPriority w:val="99"/>
+    <w:semiHidden/>
+    <w:unhideWhenUsed/>
+    <w:rsid w:val="003521C3"/>
+    <w:pPr>
+      <w:spacing w:line="240" w:lineRule="auto"/>
+    </w:pPr>
+    <w:rPr>
+      <w:sz w:val="18"/>
+      <w:szCs w:val="18"/>
+    </w:rPr>
+  </w:style>
+  <w:style w:type="character" w:customStyle="1" w:styleId="SprechblasentextZchn">
+    <w:name w:val="Sprechblasentext Zchn"/>
+    <w:basedOn w:val="Absatz-Standardschriftart"/>
+    <w:link w:val="Sprechblasentext"/>
+    <w:uiPriority w:val="99"/>
+    <w:semiHidden/>
+    <w:rsid w:val="003521C3"/>
+    <w:rPr>
+      <w:sz w:val="18"/>
+      <w:szCs w:val="18"/>
+      <w:lang w:val="en-US" w:eastAsia="en-US"/>
+    </w:rPr>
   </w:style>
 </w:styles>
 </file>

</xml_diff>